<commit_message>
upload axe-cli MS Word document
</commit_message>
<xml_diff>
--- a/examples/axe-core/axe-basic-cli/01_axe-CLI-Commands.docx
+++ b/examples/axe-core/axe-basic-cli/01_axe-CLI-Commands.docx
@@ -26,7 +26,7 @@
         <w:rPr>
           <w:noProof/>
         </w:rPr>
-        <w:t>5/2/2020 4:40 PM</w:t>
+        <w:t>7/12/2020 4:00 PM</w:t>
       </w:r>
       <w:r>
         <w:fldChar w:fldCharType="end"/>
@@ -112,6 +112,9 @@
       </w:r>
       <w:r>
         <w:t xml:space="preserve"> is a driver for your web browsers. It allows other programs on your machine to open a browser and operate it.</w:t>
+      </w:r>
+      <w:r>
+        <w:t>.</w:t>
       </w:r>
     </w:p>
     <w:p>
@@ -266,21 +269,12 @@
           <w:rFonts w:ascii="Courier New" w:hAnsi="Courier New" w:cs="Courier New"/>
         </w:rPr>
       </w:pPr>
-      <w:proofErr w:type="spellStart"/>
       <w:r>
         <w:rPr>
           <w:rFonts w:ascii="Courier New" w:hAnsi="Courier New" w:cs="Courier New"/>
           <w:highlight w:val="lightGray"/>
         </w:rPr>
-        <w:t>npm</w:t>
-      </w:r>
-      <w:proofErr w:type="spellEnd"/>
-      <w:r>
-        <w:rPr>
-          <w:rFonts w:ascii="Courier New" w:hAnsi="Courier New" w:cs="Courier New"/>
-          <w:highlight w:val="lightGray"/>
-        </w:rPr>
-        <w:t xml:space="preserve"> install axe-core --save-dev</w:t>
+        <w:t>npm install axe-core --save-dev</w:t>
       </w:r>
     </w:p>
     <w:p>
@@ -428,21 +422,12 @@
           <w:rFonts w:ascii="Courier New" w:hAnsi="Courier New" w:cs="Courier New"/>
         </w:rPr>
       </w:pPr>
-      <w:proofErr w:type="spellStart"/>
       <w:r>
         <w:rPr>
           <w:rFonts w:ascii="Courier New" w:hAnsi="Courier New" w:cs="Courier New"/>
           <w:highlight w:val="lightGray"/>
         </w:rPr>
-        <w:t>npm</w:t>
-      </w:r>
-      <w:proofErr w:type="spellEnd"/>
-      <w:r>
-        <w:rPr>
-          <w:rFonts w:ascii="Courier New" w:hAnsi="Courier New" w:cs="Courier New"/>
-          <w:highlight w:val="lightGray"/>
-        </w:rPr>
-        <w:t xml:space="preserve"> install axe-cli -g</w:t>
+        <w:t>npm install axe-cli -g</w:t>
       </w:r>
     </w:p>
     <w:p>
@@ -456,19 +441,11 @@
           <w:rFonts w:ascii="Courier New" w:hAnsi="Courier New" w:cs="Courier New"/>
         </w:rPr>
       </w:pPr>
-      <w:proofErr w:type="spellStart"/>
       <w:r>
         <w:rPr>
           <w:rFonts w:ascii="Courier New" w:hAnsi="Courier New" w:cs="Courier New"/>
         </w:rPr>
-        <w:t>npm</w:t>
-      </w:r>
-      <w:proofErr w:type="spellEnd"/>
-      <w:r>
-        <w:rPr>
-          <w:rFonts w:ascii="Courier New" w:hAnsi="Courier New" w:cs="Courier New"/>
-        </w:rPr>
-        <w:t xml:space="preserve"> install axe-core --save-dev</w:t>
+        <w:t>npm install axe-core --save-dev</w:t>
       </w:r>
     </w:p>
     <w:p>
@@ -568,8 +545,13 @@
           <w:numId w:val="5"/>
         </w:numPr>
       </w:pPr>
-      <w:r>
-        <w:t xml:space="preserve">axe  &lt;filesystem path&gt;/&lt;filename&gt; </w:t>
+      <w:proofErr w:type="gramStart"/>
+      <w:r>
+        <w:t>axe  &lt;</w:t>
+      </w:r>
+      <w:proofErr w:type="gramEnd"/>
+      <w:r>
+        <w:t xml:space="preserve">filesystem path&gt;/&lt;filename&gt; </w:t>
       </w:r>
       <w:r>
         <w:br/>
@@ -603,7 +585,15 @@
         </w:numPr>
       </w:pPr>
       <w:r>
-        <w:t>axe &lt;webpage&gt; --rules &lt;rule1&gt;,&lt;rule2&gt;,&lt;rule3&gt;</w:t>
+        <w:t>axe &lt;webpage&gt; --rules &lt;rule1</w:t>
+      </w:r>
+      <w:proofErr w:type="gramStart"/>
+      <w:r>
+        <w:t>&gt;,&lt;</w:t>
+      </w:r>
+      <w:proofErr w:type="gramEnd"/>
+      <w:r>
+        <w:t>rule2&gt;,&lt;rule3&gt;</w:t>
       </w:r>
       <w:r>
         <w:t xml:space="preserve"> (Note that there is no space after the comma in the syntax)</w:t>
@@ -758,10 +748,18 @@
         <w:t xml:space="preserve"> </w:t>
       </w:r>
       <w:r>
-        <w:t>&lt;folder location, i.e. “</w:t>
-      </w:r>
-      <w:r>
-        <w:t>./results/</w:t>
+        <w:t xml:space="preserve">&lt;folder location, i.e. </w:t>
+      </w:r>
+      <w:proofErr w:type="gramStart"/>
+      <w:r>
+        <w:t>“</w:t>
+      </w:r>
+      <w:r>
+        <w:t>./</w:t>
+      </w:r>
+      <w:proofErr w:type="gramEnd"/>
+      <w:r>
+        <w:t>results/</w:t>
       </w:r>
       <w:r>
         <w:t>”&gt;</w:t>
@@ -861,9 +859,14 @@
       </w:r>
       <w:proofErr w:type="spellStart"/>
       <w:r>
-        <w:t>your_file.json</w:t>
+        <w:t>your_</w:t>
+      </w:r>
+      <w:proofErr w:type="gramStart"/>
+      <w:r>
+        <w:t>file.json</w:t>
       </w:r>
       <w:proofErr w:type="spellEnd"/>
+      <w:proofErr w:type="gramEnd"/>
     </w:p>
     <w:p>
       <w:pPr>
@@ -902,7 +905,15 @@
       </w:r>
       <w:proofErr w:type="spellEnd"/>
       <w:r>
-        <w:t xml:space="preserve"> ".[0].violations"</w:t>
+        <w:t xml:space="preserve"> ".[0</w:t>
+      </w:r>
+      <w:proofErr w:type="gramStart"/>
+      <w:r>
+        <w:t>].violations</w:t>
+      </w:r>
+      <w:proofErr w:type="gramEnd"/>
+      <w:r>
+        <w:t>"</w:t>
       </w:r>
     </w:p>
     <w:p>
@@ -951,7 +962,15 @@
         </w:numPr>
       </w:pPr>
       <w:r>
-        <w:t>axe www.deque.com --include "#div1,#div2,#div3"</w:t>
+        <w:t>axe www.deque.com --include "#div</w:t>
+      </w:r>
+      <w:proofErr w:type="gramStart"/>
+      <w:r>
+        <w:t>1,#</w:t>
+      </w:r>
+      <w:proofErr w:type="gramEnd"/>
+      <w:r>
+        <w:t>div2,#div3"</w:t>
       </w:r>
     </w:p>
     <w:p>
@@ -1037,7 +1056,15 @@
         </w:numPr>
       </w:pPr>
       <w:r>
-        <w:t xml:space="preserve">axe --chrome-options="no-sandbox,disable-setuid-sandbox,disable-dev-shm-usage" </w:t>
+        <w:t>axe --chrome-options="no-</w:t>
+      </w:r>
+      <w:proofErr w:type="gramStart"/>
+      <w:r>
+        <w:t>sandbox,disable</w:t>
+      </w:r>
+      <w:proofErr w:type="gramEnd"/>
+      <w:r>
+        <w:t xml:space="preserve">-setuid-sandbox,disable-dev-shm-usage" </w:t>
       </w:r>
       <w:hyperlink r:id="rId12" w:history="1">
         <w:r>
@@ -1188,6 +1215,7 @@
         <w:t xml:space="preserve">axe https://section508coordinators.github.io/BaselineTestPages2/test-cases/TC1005C001.html, https://section508coordinators.github.io/BaselineTestPages2/test-cases/TC1005C009.html --rules </w:t>
       </w:r>
       <w:proofErr w:type="spellStart"/>
+      <w:proofErr w:type="gramStart"/>
       <w:r>
         <w:rPr>
           <w:rFonts w:ascii="Courier New" w:hAnsi="Courier New" w:cs="Courier New"/>
@@ -1196,6 +1224,7 @@
         <w:t>label,aria</w:t>
       </w:r>
       <w:proofErr w:type="spellEnd"/>
+      <w:proofErr w:type="gramEnd"/>
       <w:r>
         <w:rPr>
           <w:rFonts w:ascii="Courier New" w:hAnsi="Courier New" w:cs="Courier New"/>
@@ -1299,7 +1328,21 @@
         <w:rPr>
           <w:highlight w:val="lightGray"/>
         </w:rPr>
-        <w:t>axe www.ibm.com --rules scrollable-region-focusable,role-img-alt,image-alt,color-contrast,aria-hidden-focus,aria-input-field-name,aria-toggle-field-name,label,form-field-multiple-labels,document-title,td-headers-attr,empty-heading,listitem,link-name,input-image-alt,input-button-name,button-name,html-has-lang,html-lang-valid,valid-lang,frame-title,duplicate-id</w:t>
+        <w:t>axe www.ibm.com --rules scrollable-region-</w:t>
+      </w:r>
+      <w:proofErr w:type="gramStart"/>
+      <w:r>
+        <w:rPr>
+          <w:highlight w:val="lightGray"/>
+        </w:rPr>
+        <w:t>focusable,role</w:t>
+      </w:r>
+      <w:proofErr w:type="gramEnd"/>
+      <w:r>
+        <w:rPr>
+          <w:highlight w:val="lightGray"/>
+        </w:rPr>
+        <w:t>-img-alt,image-alt,color-contrast,aria-hidden-focus,aria-input-field-name,aria-toggle-field-name,label,form-field-multiple-labels,document-title,td-headers-attr,empty-heading,listitem,link-name,input-image-alt,input-button-name,button-name,html-has-lang,html-lang-valid,valid-lang,frame-title,duplicate-id</w:t>
       </w:r>
     </w:p>
     <w:p>

</xml_diff>